<commit_message>
Last commit bu kez inşallah
</commit_message>
<xml_diff>
--- a/kapak.docx
+++ b/kapak.docx
@@ -112,6 +112,89 @@
           <w:szCs w:val="24"/>
         </w:rPr>
       </w:pPr>
+      <w:r>
+        <w:rPr>
+          <w:rFonts w:ascii="Times New Roman" w:hAnsi="Times New Roman" w:cs="Times New Roman"/>
+          <w:sz w:val="24"/>
+          <w:szCs w:val="24"/>
+        </w:rPr>
+        <w:t>Refik Özgün Yeşildağ</w:t>
+      </w:r>
+    </w:p>
+    <w:p>
+      <w:pPr>
+        <w:spacing w:line="480" w:lineRule="auto"/>
+        <w:jc w:val="center"/>
+        <w:rPr>
+          <w:rFonts w:ascii="Times New Roman" w:hAnsi="Times New Roman" w:cs="Times New Roman"/>
+          <w:sz w:val="24"/>
+          <w:szCs w:val="24"/>
+        </w:rPr>
+      </w:pPr>
+      <w:r>
+        <w:rPr>
+          <w:rFonts w:ascii="Times New Roman" w:hAnsi="Times New Roman" w:cs="Times New Roman"/>
+          <w:sz w:val="24"/>
+          <w:szCs w:val="24"/>
+        </w:rPr>
+        <w:t>150150067</w:t>
+      </w:r>
+    </w:p>
+    <w:p>
+      <w:pPr>
+        <w:spacing w:line="480" w:lineRule="auto"/>
+        <w:jc w:val="center"/>
+        <w:rPr>
+          <w:rFonts w:ascii="Times New Roman" w:hAnsi="Times New Roman" w:cs="Times New Roman"/>
+          <w:sz w:val="24"/>
+          <w:szCs w:val="24"/>
+        </w:rPr>
+      </w:pPr>
+      <w:r>
+        <w:rPr>
+          <w:rFonts w:ascii="Times New Roman" w:hAnsi="Times New Roman" w:cs="Times New Roman"/>
+          <w:sz w:val="24"/>
+          <w:szCs w:val="24"/>
+        </w:rPr>
+        <w:t>Yavuz Koca</w:t>
+      </w:r>
+    </w:p>
+    <w:p>
+      <w:pPr>
+        <w:spacing w:line="480" w:lineRule="auto"/>
+        <w:jc w:val="center"/>
+        <w:rPr>
+          <w:rFonts w:ascii="Times New Roman" w:hAnsi="Times New Roman" w:cs="Times New Roman"/>
+          <w:sz w:val="24"/>
+          <w:szCs w:val="24"/>
+        </w:rPr>
+      </w:pPr>
+      <w:r>
+        <w:rPr>
+          <w:rFonts w:ascii="Times New Roman" w:hAnsi="Times New Roman" w:cs="Times New Roman"/>
+          <w:sz w:val="24"/>
+          <w:szCs w:val="24"/>
+        </w:rPr>
+        <w:t>150150043</w:t>
+      </w:r>
+    </w:p>
+    <w:p>
+      <w:pPr>
+        <w:jc w:val="center"/>
+        <w:rPr>
+          <w:rFonts w:ascii="Times New Roman" w:hAnsi="Times New Roman" w:cs="Times New Roman"/>
+          <w:sz w:val="24"/>
+          <w:szCs w:val="24"/>
+        </w:rPr>
+      </w:pPr>
+      <w:r>
+        <w:rPr>
+          <w:rFonts w:ascii="Times New Roman" w:hAnsi="Times New Roman" w:cs="Times New Roman"/>
+          <w:sz w:val="24"/>
+          <w:szCs w:val="24"/>
+        </w:rPr>
+        <w:t>Faculty of Computer and I</w:t>
+      </w:r>
       <w:bookmarkStart w:id="0" w:name="_GoBack"/>
       <w:bookmarkEnd w:id="0"/>
       <w:r>
@@ -120,82 +203,7 @@
           <w:sz w:val="24"/>
           <w:szCs w:val="24"/>
         </w:rPr>
-        <w:t>Refik Özgün Yeşildağ</w:t>
-      </w:r>
-    </w:p>
-    <w:p>
-      <w:pPr>
-        <w:spacing w:line="480" w:lineRule="auto"/>
-        <w:jc w:val="center"/>
-        <w:rPr>
-          <w:rFonts w:ascii="Times New Roman" w:hAnsi="Times New Roman" w:cs="Times New Roman"/>
-          <w:sz w:val="24"/>
-          <w:szCs w:val="24"/>
-        </w:rPr>
-      </w:pPr>
-      <w:r>
-        <w:rPr>
-          <w:rFonts w:ascii="Times New Roman" w:hAnsi="Times New Roman" w:cs="Times New Roman"/>
-          <w:sz w:val="24"/>
-          <w:szCs w:val="24"/>
-        </w:rPr>
-        <w:t>150150067</w:t>
-      </w:r>
-    </w:p>
-    <w:p>
-      <w:pPr>
-        <w:spacing w:line="480" w:lineRule="auto"/>
-        <w:jc w:val="center"/>
-        <w:rPr>
-          <w:rFonts w:ascii="Times New Roman" w:hAnsi="Times New Roman" w:cs="Times New Roman"/>
-          <w:sz w:val="24"/>
-          <w:szCs w:val="24"/>
-        </w:rPr>
-      </w:pPr>
-      <w:r>
-        <w:rPr>
-          <w:rFonts w:ascii="Times New Roman" w:hAnsi="Times New Roman" w:cs="Times New Roman"/>
-          <w:sz w:val="24"/>
-          <w:szCs w:val="24"/>
-        </w:rPr>
-        <w:t>Yavuz Koca</w:t>
-      </w:r>
-    </w:p>
-    <w:p>
-      <w:pPr>
-        <w:spacing w:line="480" w:lineRule="auto"/>
-        <w:jc w:val="center"/>
-        <w:rPr>
-          <w:rFonts w:ascii="Times New Roman" w:hAnsi="Times New Roman" w:cs="Times New Roman"/>
-          <w:sz w:val="24"/>
-          <w:szCs w:val="24"/>
-        </w:rPr>
-      </w:pPr>
-      <w:r>
-        <w:rPr>
-          <w:rFonts w:ascii="Times New Roman" w:hAnsi="Times New Roman" w:cs="Times New Roman"/>
-          <w:sz w:val="24"/>
-          <w:szCs w:val="24"/>
-        </w:rPr>
-        <w:t>150150043</w:t>
-      </w:r>
-    </w:p>
-    <w:p>
-      <w:pPr>
-        <w:jc w:val="center"/>
-        <w:rPr>
-          <w:rFonts w:ascii="Times New Roman" w:hAnsi="Times New Roman" w:cs="Times New Roman"/>
-          <w:sz w:val="24"/>
-          <w:szCs w:val="24"/>
-        </w:rPr>
-      </w:pPr>
-      <w:r>
-        <w:rPr>
-          <w:rFonts w:ascii="Times New Roman" w:hAnsi="Times New Roman" w:cs="Times New Roman"/>
-          <w:sz w:val="24"/>
-          <w:szCs w:val="24"/>
-        </w:rPr>
-        <w:t>Faculty of Computer and İnformatics</w:t>
+        <w:t>nformatics</w:t>
       </w:r>
     </w:p>
     <w:p>
@@ -1356,7 +1364,7 @@
 </file>
 
 <file path=customXml/itemProps1.xml><?xml version="1.0" encoding="utf-8"?>
-<ds:datastoreItem xmlns:ds="http://schemas.openxmlformats.org/officeDocument/2006/customXml" ds:itemID="{B62CECEA-3E16-461E-BED9-D64452CCFBB0}">
+<ds:datastoreItem xmlns:ds="http://schemas.openxmlformats.org/officeDocument/2006/customXml" ds:itemID="{D682F430-8256-47EE-9303-4E330AB11F8A}">
   <ds:schemaRefs>
     <ds:schemaRef ds:uri="http://schemas.openxmlformats.org/officeDocument/2006/bibliography"/>
   </ds:schemaRefs>

</xml_diff>